<commit_message>
minor progress on survey results
</commit_message>
<xml_diff>
--- a/Instructions.docx
+++ b/Instructions.docx
@@ -19,60 +19,109 @@
     </w:p>
     <w:p>
       <w:r>
+        <w:t xml:space="preserve">DONE Your </w:t>
+      </w:r>
+      <w:r>
+        <w:rPr>
+          <w:b/>
+          <w:bCs/>
+        </w:rPr>
+        <w:t>server.js</w:t>
+      </w:r>
+      <w:r>
+        <w:t xml:space="preserve"> file should require the basic </w:t>
+      </w:r>
+      <w:proofErr w:type="spellStart"/>
+      <w:r>
+        <w:t>npm</w:t>
+      </w:r>
+      <w:proofErr w:type="spellEnd"/>
+      <w:r>
+        <w:t xml:space="preserve"> packages we've used in class: express and path.</w:t>
+      </w:r>
+    </w:p>
+    <w:p>
+      <w:r>
+        <w:t xml:space="preserve">NEED TO TEST </w:t>
+      </w:r>
+      <w:r>
+        <w:t xml:space="preserve">Your </w:t>
+      </w:r>
+      <w:r>
+        <w:rPr>
+          <w:b/>
+          <w:bCs/>
+        </w:rPr>
+        <w:t>htmlRoutes.js</w:t>
+      </w:r>
+      <w:r>
+        <w:t xml:space="preserve"> file should include two routes:</w:t>
+      </w:r>
+    </w:p>
+    <w:p>
+      <w:pPr>
+        <w:ind w:firstLine="720"/>
+      </w:pPr>
+      <w:r>
+        <w:t>DONE A GET Route to /survey which should display the survey page.</w:t>
+      </w:r>
+    </w:p>
+    <w:p>
+      <w:pPr>
+        <w:ind w:firstLine="720"/>
+      </w:pPr>
+      <w:r>
         <w:t xml:space="preserve">DONE </w:t>
       </w:r>
       <w:r>
-        <w:t xml:space="preserve">Your server.js file should require the basic </w:t>
+        <w:t>A default, catch-all route that leads to home.html which displays the home page.</w:t>
+      </w:r>
+    </w:p>
+    <w:p>
+      <w:r>
+        <w:t xml:space="preserve">Your </w:t>
+      </w:r>
+      <w:r>
+        <w:rPr>
+          <w:b/>
+          <w:bCs/>
+        </w:rPr>
+        <w:t>apiRoutes.js</w:t>
+      </w:r>
+      <w:r>
+        <w:t xml:space="preserve"> file should contain two routes:</w:t>
+      </w:r>
+    </w:p>
+    <w:p>
+      <w:pPr>
+        <w:ind w:firstLine="720"/>
+      </w:pPr>
+      <w:r>
+        <w:t xml:space="preserve">A GET route with the </w:t>
       </w:r>
       <w:proofErr w:type="spellStart"/>
       <w:r>
-        <w:t>npm</w:t>
+        <w:t>url</w:t>
       </w:r>
       <w:proofErr w:type="spellEnd"/>
       <w:r>
-        <w:t xml:space="preserve"> packages we've used in class: express and path.</w:t>
-      </w:r>
-    </w:p>
-    <w:p>
-      <w:r>
-        <w:t xml:space="preserve">NEED TO TEST </w:t>
-      </w:r>
-      <w:r>
-        <w:t>Your htmlRoutes.js file should include two routes:</w:t>
-      </w:r>
-    </w:p>
-    <w:p>
-      <w:r>
-        <w:t xml:space="preserve">DONE </w:t>
-      </w:r>
-      <w:r>
-        <w:t>A GET Route to /survey which should display the survey page.</w:t>
-      </w:r>
-    </w:p>
-    <w:p>
-      <w:r>
-        <w:t xml:space="preserve">DONE </w:t>
-      </w:r>
-      <w:r>
-        <w:t>A default, catch-all route that leads to home.html which displays the home page.</w:t>
-      </w:r>
-    </w:p>
-    <w:p>
-      <w:r>
-        <w:t>Your apiRoutes.js file should contain two routes:</w:t>
-      </w:r>
-    </w:p>
-    <w:p>
-      <w:r>
-        <w:t xml:space="preserve">A GET route with the </w:t>
+        <w:t xml:space="preserve"> /</w:t>
       </w:r>
       <w:proofErr w:type="spellStart"/>
       <w:r>
-        <w:t>url</w:t>
+        <w:t>api</w:t>
       </w:r>
       <w:proofErr w:type="spellEnd"/>
       <w:r>
-        <w:t xml:space="preserve"> /</w:t>
+        <w:t>/friends. This will be used to display a JSON of all possible friends.</w:t>
+      </w:r>
+    </w:p>
+    <w:p>
+      <w:pPr>
+        <w:ind w:firstLine="720"/>
+      </w:pPr>
+      <w:r>
+        <w:t>A POST routes /</w:t>
       </w:r>
       <w:proofErr w:type="spellStart"/>
       <w:r>
@@ -80,25 +129,22 @@
       </w:r>
       <w:proofErr w:type="spellEnd"/>
       <w:r>
-        <w:t>/friends. This will be used to display a JSON of all possible friends.</w:t>
-      </w:r>
-    </w:p>
-    <w:p>
-      <w:r>
-        <w:t>A POST routes /</w:t>
-      </w:r>
-      <w:proofErr w:type="spellStart"/>
-      <w:r>
-        <w:t>api</w:t>
-      </w:r>
-      <w:proofErr w:type="spellEnd"/>
-      <w:r>
         <w:t>/friends. This will be used to handle incoming survey results. This route will also be used to handle the compatibility logic.</w:t>
       </w:r>
     </w:p>
     <w:p>
       <w:r>
-        <w:t>You should save your application's data inside of app/data/friends.js as an array of objects. Each of these objects should roughly follow the format below.</w:t>
+        <w:t xml:space="preserve">You should save your application's data inside of </w:t>
+      </w:r>
+      <w:r>
+        <w:rPr>
+          <w:b/>
+          <w:bCs/>
+        </w:rPr>
+        <w:t>app/data/friends.js</w:t>
+      </w:r>
+      <w:r>
+        <w:t xml:space="preserve"> as an array of objects. Each of these objects should roughly follow the format below.</w:t>
       </w:r>
     </w:p>
     <w:p>

</xml_diff>

<commit_message>
added some pals and their photos. Corrected my directory structure
</commit_message>
<xml_diff>
--- a/Instructions.docx
+++ b/Instructions.docx
@@ -4,87 +4,194 @@
   <w:body>
     <w:p>
       <w:r>
-        <w:t>FriendFinder</w:t>
-      </w:r>
-    </w:p>
-    <w:p>
-      <w:r>
-        <w:t xml:space="preserve">    - .gitignore</w:t>
-      </w:r>
-    </w:p>
-    <w:p>
-      <w:r>
-        <w:t xml:space="preserve">    - app</w:t>
-      </w:r>
-    </w:p>
-    <w:p>
-      <w:r>
-        <w:t xml:space="preserve">      - data</w:t>
-      </w:r>
-    </w:p>
-    <w:p>
-      <w:r>
-        <w:t xml:space="preserve">        - friends.js</w:t>
-      </w:r>
-    </w:p>
-    <w:p>
-      <w:r>
-        <w:t xml:space="preserve">      - public</w:t>
-      </w:r>
-    </w:p>
-    <w:p>
-      <w:r>
-        <w:t>DONE</w:t>
-      </w:r>
-      <w:r>
-        <w:t xml:space="preserve">        - home.html</w:t>
-      </w:r>
-      <w:r>
-        <w:t xml:space="preserve"> </w:t>
-      </w:r>
-    </w:p>
-    <w:p>
-      <w:r>
-        <w:t>DONE</w:t>
-      </w:r>
-      <w:r>
-        <w:t xml:space="preserve">        - survey.html</w:t>
-      </w:r>
-    </w:p>
-    <w:p>
-      <w:r>
-        <w:t xml:space="preserve">      - routing</w:t>
-      </w:r>
-    </w:p>
-    <w:p>
-      <w:r>
-        <w:t xml:space="preserve">        - apiRoutes.js</w:t>
-      </w:r>
-    </w:p>
-    <w:p>
-      <w:r>
-        <w:t>DONE</w:t>
-      </w:r>
-      <w:r>
-        <w:t xml:space="preserve">        - htmlRoutes.js</w:t>
-      </w:r>
-    </w:p>
-    <w:p>
-      <w:r>
-        <w:t xml:space="preserve">    - node_modules</w:t>
-      </w:r>
-    </w:p>
-    <w:p>
-      <w:r>
-        <w:t xml:space="preserve">    - package.json</w:t>
-      </w:r>
-    </w:p>
-    <w:p>
-      <w:r>
-        <w:t>DONE</w:t>
+        <w:t xml:space="preserve">By Source (WP:NFCC#4), Fair use, </w:t>
+      </w:r>
+      <w:hyperlink r:id="rId4" w:history="1">
+        <w:r>
+          <w:rPr>
+            <w:rStyle w:val="Hyperlink"/>
+          </w:rPr>
+          <w:t>https://en.wikipedia.org/w/index.php?curid=41219978</w:t>
+        </w:r>
+      </w:hyperlink>
+    </w:p>
+    <w:p>
+      <w:r>
+        <w:t>By &lt;span title="must have been published or publicly displayed outside Wikipedia"&gt;Source&lt;/span&gt; (&lt;a href="//en.wikipedia.org/wiki/Wikipedia:Non-free_content_criteria#4" title="</w:t>
+      </w:r>
+      <w:proofErr w:type="spellStart"/>
+      <w:r>
+        <w:t>Wikipedia:Non-free</w:t>
+      </w:r>
+      <w:proofErr w:type="spellEnd"/>
+      <w:r>
+        <w:t xml:space="preserve"> content criteria"&gt;WP:NFCC#4&lt;/a&gt;), &lt;a </w:t>
+      </w:r>
+      <w:proofErr w:type="spellStart"/>
+      <w:r>
+        <w:t>href</w:t>
+      </w:r>
+      <w:proofErr w:type="spellEnd"/>
+      <w:r>
+        <w:t>="//en.wikipedia.org/wiki/</w:t>
+      </w:r>
+      <w:proofErr w:type="spellStart"/>
+      <w:r>
+        <w:t>File:Charlie_Brown.png</w:t>
+      </w:r>
+      <w:proofErr w:type="spellEnd"/>
+      <w:r>
+        <w:t>" title="Fair use of copyrighted material in the context of Charlie Brown"&gt;Fair use&lt;/a&gt;, &lt;a href="https://en.wikipedia.org/w/index.php?curid=41219978"&gt;Link&lt;/a&gt;</w:t>
+      </w:r>
+    </w:p>
+    <w:p/>
+    <w:p>
+      <w:r>
+        <w:t xml:space="preserve">By Source, Fair use, </w:t>
+      </w:r>
+      <w:hyperlink r:id="rId5" w:history="1">
+        <w:r>
+          <w:rPr>
+            <w:rStyle w:val="Hyperlink"/>
+          </w:rPr>
+          <w:t>https://en.wikipedia.org/w/index.php?curid=44321388</w:t>
+        </w:r>
+      </w:hyperlink>
+    </w:p>
+    <w:p>
+      <w:r>
+        <w:t xml:space="preserve">By Source, &lt;a </w:t>
+      </w:r>
+      <w:proofErr w:type="spellStart"/>
+      <w:r>
+        <w:t>href</w:t>
+      </w:r>
+      <w:proofErr w:type="spellEnd"/>
+      <w:r>
+        <w:t>="</w:t>
+      </w:r>
+      <w:proofErr w:type="gramStart"/>
+      <w:r>
+        <w:t>//en.wikipedia.org/wiki/</w:t>
+      </w:r>
+      <w:proofErr w:type="spellStart"/>
+      <w:r>
+        <w:t>File:Lucy_van_Pelt.png</w:t>
+      </w:r>
+      <w:proofErr w:type="spellEnd"/>
+      <w:proofErr w:type="gramEnd"/>
+      <w:r>
+        <w:t>" title="Fair use of copyrighted material in the context of Lucy van Pelt"&gt;Fair use&lt;/a&gt;, &lt;a href="https://en.wikipedia.org/w/index.php?curid=44321388"&gt;Link&lt;/a&gt;</w:t>
       </w:r>
       <w:bookmarkStart w:id="0" w:name="_GoBack"/>
       <w:bookmarkEnd w:id="0"/>
+    </w:p>
+    <w:p/>
+    <w:p>
+      <w:proofErr w:type="spellStart"/>
+      <w:r>
+        <w:t>FriendFinder</w:t>
+      </w:r>
+      <w:proofErr w:type="spellEnd"/>
+    </w:p>
+    <w:p>
+      <w:r>
+        <w:t xml:space="preserve">    </w:t>
+      </w:r>
+      <w:proofErr w:type="gramStart"/>
+      <w:r>
+        <w:t>- .</w:t>
+      </w:r>
+      <w:proofErr w:type="spellStart"/>
+      <w:r>
+        <w:t>gitignore</w:t>
+      </w:r>
+      <w:proofErr w:type="spellEnd"/>
+      <w:proofErr w:type="gramEnd"/>
+    </w:p>
+    <w:p>
+      <w:r>
+        <w:t xml:space="preserve">    - app</w:t>
+      </w:r>
+    </w:p>
+    <w:p>
+      <w:r>
+        <w:t xml:space="preserve">      - data</w:t>
+      </w:r>
+    </w:p>
+    <w:p>
+      <w:r>
+        <w:t xml:space="preserve">        - friends.js</w:t>
+      </w:r>
+    </w:p>
+    <w:p>
+      <w:r>
+        <w:t xml:space="preserve">      - public</w:t>
+      </w:r>
+    </w:p>
+    <w:p>
+      <w:r>
+        <w:t>DONE</w:t>
+      </w:r>
+      <w:r>
+        <w:t xml:space="preserve">        - home.html</w:t>
+      </w:r>
+      <w:r>
+        <w:t xml:space="preserve"> </w:t>
+      </w:r>
+    </w:p>
+    <w:p>
+      <w:r>
+        <w:t>DONE</w:t>
+      </w:r>
+      <w:r>
+        <w:t xml:space="preserve">        - survey.html</w:t>
+      </w:r>
+    </w:p>
+    <w:p>
+      <w:r>
+        <w:t xml:space="preserve">      - routing</w:t>
+      </w:r>
+    </w:p>
+    <w:p>
+      <w:r>
+        <w:t xml:space="preserve">        - apiRoutes.js</w:t>
+      </w:r>
+    </w:p>
+    <w:p>
+      <w:r>
+        <w:t>DONE</w:t>
+      </w:r>
+      <w:r>
+        <w:t xml:space="preserve">        - htmlRoutes.js</w:t>
+      </w:r>
+    </w:p>
+    <w:p>
+      <w:r>
+        <w:t xml:space="preserve">    - </w:t>
+      </w:r>
+      <w:proofErr w:type="spellStart"/>
+      <w:r>
+        <w:t>node_modules</w:t>
+      </w:r>
+      <w:proofErr w:type="spellEnd"/>
+    </w:p>
+    <w:p>
+      <w:r>
+        <w:t xml:space="preserve">    - </w:t>
+      </w:r>
+      <w:proofErr w:type="spellStart"/>
+      <w:proofErr w:type="gramStart"/>
+      <w:r>
+        <w:t>package.json</w:t>
+      </w:r>
+      <w:proofErr w:type="spellEnd"/>
+      <w:proofErr w:type="gramEnd"/>
+    </w:p>
+    <w:p>
+      <w:r>
+        <w:t>DONE</w:t>
+      </w:r>
       <w:r>
         <w:t xml:space="preserve">    - server.js</w:t>
       </w:r>
@@ -115,7 +222,15 @@
         <w:t>server.js</w:t>
       </w:r>
       <w:r>
-        <w:t xml:space="preserve"> file should require the basic npm packages we've used in class: express and path.</w:t>
+        <w:t xml:space="preserve"> file should require the basic </w:t>
+      </w:r>
+      <w:proofErr w:type="spellStart"/>
+      <w:r>
+        <w:t>npm</w:t>
+      </w:r>
+      <w:proofErr w:type="spellEnd"/>
+      <w:r>
+        <w:t xml:space="preserve"> packages we've used in class: express and path.</w:t>
       </w:r>
     </w:p>
     <w:p>
@@ -175,7 +290,24 @@
         <w:ind w:firstLine="720"/>
       </w:pPr>
       <w:r>
-        <w:t>A GET route with the url /api/friends. This will be used to display a JSON of all possible friends.</w:t>
+        <w:lastRenderedPageBreak/>
+        <w:t xml:space="preserve">A GET route with the </w:t>
+      </w:r>
+      <w:proofErr w:type="spellStart"/>
+      <w:r>
+        <w:t>url</w:t>
+      </w:r>
+      <w:proofErr w:type="spellEnd"/>
+      <w:r>
+        <w:t xml:space="preserve"> /</w:t>
+      </w:r>
+      <w:proofErr w:type="spellStart"/>
+      <w:r>
+        <w:t>api</w:t>
+      </w:r>
+      <w:proofErr w:type="spellEnd"/>
+      <w:r>
+        <w:t>/friends. This will be used to display a JSON of all possible friends.</w:t>
       </w:r>
     </w:p>
     <w:p>
@@ -183,7 +315,15 @@
         <w:ind w:firstLine="720"/>
       </w:pPr>
       <w:r>
-        <w:t>A POST routes /api/friends. This will be used to handle incoming survey results. This route will also be used to handle the compatibility logic.</w:t>
+        <w:t>A POST routes /</w:t>
+      </w:r>
+      <w:proofErr w:type="spellStart"/>
+      <w:r>
+        <w:t>api</w:t>
+      </w:r>
+      <w:proofErr w:type="spellEnd"/>
+      <w:r>
+        <w:t>/friends. This will be used to handle incoming survey results. This route will also be used to handle the compatibility logic.</w:t>
       </w:r>
     </w:p>
     <w:p>
@@ -208,7 +348,15 @@
     </w:p>
     <w:p>
       <w:r>
-        <w:t xml:space="preserve">  "name":"Ahmed",</w:t>
+        <w:t xml:space="preserve">  "</w:t>
+      </w:r>
+      <w:proofErr w:type="spellStart"/>
+      <w:r>
+        <w:t>name":"Ahmed</w:t>
+      </w:r>
+      <w:proofErr w:type="spellEnd"/>
+      <w:r>
+        <w:t>",</w:t>
       </w:r>
     </w:p>
     <w:p>
@@ -218,8 +366,13 @@
     </w:p>
     <w:p>
       <w:r>
-        <w:t xml:space="preserve">  "scores":[</w:t>
-      </w:r>
+        <w:t xml:space="preserve">  "scores</w:t>
+      </w:r>
+      <w:proofErr w:type="gramStart"/>
+      <w:r>
+        <w:t>":[</w:t>
+      </w:r>
+      <w:proofErr w:type="gramEnd"/>
     </w:p>
     <w:p>
       <w:r>
@@ -228,116 +381,124 @@
     </w:p>
     <w:p>
       <w:r>
+        <w:t xml:space="preserve">      1,</w:t>
+      </w:r>
+    </w:p>
+    <w:p>
+      <w:r>
+        <w:t xml:space="preserve">      4,</w:t>
+      </w:r>
+    </w:p>
+    <w:p>
+      <w:r>
+        <w:t xml:space="preserve">      4,</w:t>
+      </w:r>
+    </w:p>
+    <w:p>
+      <w:r>
+        <w:t xml:space="preserve">      5,</w:t>
+      </w:r>
+    </w:p>
+    <w:p>
+      <w:r>
+        <w:t xml:space="preserve">      1,</w:t>
+      </w:r>
+    </w:p>
+    <w:p>
+      <w:r>
+        <w:t xml:space="preserve">      2,</w:t>
+      </w:r>
+    </w:p>
+    <w:p>
+      <w:r>
+        <w:t xml:space="preserve">      5,</w:t>
+      </w:r>
+    </w:p>
+    <w:p>
+      <w:r>
+        <w:t xml:space="preserve">      4,</w:t>
+      </w:r>
+    </w:p>
+    <w:p>
+      <w:r>
+        <w:t xml:space="preserve">      1</w:t>
+      </w:r>
+    </w:p>
+    <w:p>
+      <w:r>
+        <w:t xml:space="preserve">    ]</w:t>
+      </w:r>
+    </w:p>
+    <w:p>
+      <w:r>
+        <w:t>}</w:t>
+      </w:r>
+    </w:p>
+    <w:p/>
+    <w:p>
+      <w:r>
+        <w:t>Determine the user's most compatible friend using the following as a guide:</w:t>
+      </w:r>
+    </w:p>
+    <w:p/>
+    <w:p>
+      <w:r>
+        <w:t>Convert each user's results into a simple array of numbers (ex: [5, 1, 4, 4, 5, 1, 2, 5, 4, 1]).</w:t>
+      </w:r>
+    </w:p>
+    <w:p>
+      <w:r>
+        <w:t xml:space="preserve">With that done, compare the difference between current user's scores against those from other users, question by question. Add up the differences to calculate the </w:t>
+      </w:r>
+      <w:proofErr w:type="spellStart"/>
+      <w:r>
+        <w:t>totalDifference</w:t>
+      </w:r>
+      <w:proofErr w:type="spellEnd"/>
+      <w:r>
+        <w:t>.</w:t>
+      </w:r>
+    </w:p>
+    <w:p>
+      <w:r>
+        <w:t>Example:</w:t>
+      </w:r>
+    </w:p>
+    <w:p>
+      <w:r>
+        <w:t>User 1: [5, 1, 4, 4, 5, 1, 2, 5, 4, 1]</w:t>
+      </w:r>
+    </w:p>
+    <w:p>
+      <w:r>
+        <w:t>User 2: [3, 2, 6, 4, 5, 1, 2, 5, 4, 1]</w:t>
+      </w:r>
+    </w:p>
+    <w:p/>
+    <w:p>
+      <w:r>
+        <w:t>Total Difference: 2 + 1 + 2 = 5</w:t>
+      </w:r>
+    </w:p>
+    <w:p>
+      <w:r>
         <w:lastRenderedPageBreak/>
-        <w:t xml:space="preserve">      1,</w:t>
-      </w:r>
-    </w:p>
-    <w:p>
-      <w:r>
-        <w:t xml:space="preserve">      4,</w:t>
-      </w:r>
-    </w:p>
-    <w:p>
-      <w:r>
-        <w:t xml:space="preserve">      4,</w:t>
-      </w:r>
-    </w:p>
-    <w:p>
-      <w:r>
-        <w:t xml:space="preserve">      5,</w:t>
-      </w:r>
-    </w:p>
-    <w:p>
-      <w:r>
-        <w:t xml:space="preserve">      1,</w:t>
-      </w:r>
-    </w:p>
-    <w:p>
-      <w:r>
-        <w:t xml:space="preserve">      2,</w:t>
-      </w:r>
-    </w:p>
-    <w:p>
-      <w:r>
-        <w:t xml:space="preserve">      5,</w:t>
-      </w:r>
-    </w:p>
-    <w:p>
-      <w:r>
-        <w:t xml:space="preserve">      4,</w:t>
-      </w:r>
-    </w:p>
-    <w:p>
-      <w:r>
-        <w:t xml:space="preserve">      1</w:t>
-      </w:r>
-    </w:p>
-    <w:p>
-      <w:r>
-        <w:t xml:space="preserve">    ]</w:t>
-      </w:r>
-    </w:p>
-    <w:p>
-      <w:r>
-        <w:t>}</w:t>
+        <w:t>Remember to use the absolute value of the differences. Put another way: no negative solutions! Your app should calculate both 5-3 and 3-5 as 2, and so on.</w:t>
+      </w:r>
+    </w:p>
+    <w:p>
+      <w:r>
+        <w:t>The closest match will be the user with the least amount of difference.</w:t>
+      </w:r>
+    </w:p>
+    <w:p>
+      <w:r>
+        <w:t>Once you've found the current user's most compatible friend, display the result as a modal pop-up.</w:t>
       </w:r>
     </w:p>
     <w:p/>
     <w:p>
       <w:r>
-        <w:t>Determine the user's most compatible friend using the following as a guide:</w:t>
-      </w:r>
-    </w:p>
-    <w:p/>
-    <w:p>
-      <w:r>
-        <w:t>Convert each user's results into a simple array of numbers (ex: [5, 1, 4, 4, 5, 1, 2, 5, 4, 1]).</w:t>
-      </w:r>
-    </w:p>
-    <w:p>
-      <w:r>
-        <w:t>With that done, compare the difference between current user's scores against those from other users, question by question. Add up the differences to calculate the totalDifference.</w:t>
-      </w:r>
-    </w:p>
-    <w:p>
-      <w:r>
-        <w:t>Example:</w:t>
-      </w:r>
-    </w:p>
-    <w:p>
-      <w:r>
-        <w:t>User 1: [5, 1, 4, 4, 5, 1, 2, 5, 4, 1]</w:t>
-      </w:r>
-    </w:p>
-    <w:p>
-      <w:r>
-        <w:t>User 2: [3, 2, 6, 4, 5, 1, 2, 5, 4, 1]</w:t>
-      </w:r>
-    </w:p>
-    <w:p/>
-    <w:p>
-      <w:r>
-        <w:t>Total Difference: 2 + 1 + 2 = 5</w:t>
-      </w:r>
-    </w:p>
-    <w:p>
-      <w:r>
-        <w:t>Remember to use the absolute value of the differences. Put another way: no negative solutions! Your app should calculate both 5-3 and 3-5 as 2, and so on.</w:t>
-      </w:r>
-    </w:p>
-    <w:p>
-      <w:r>
-        <w:t>The closest match will be the user with the least amount of difference.</w:t>
-      </w:r>
-    </w:p>
-    <w:p>
-      <w:r>
-        <w:t>Once you've found the current user's most compatible friend, display the result as a modal pop-up.</w:t>
-      </w:r>
-    </w:p>
-    <w:p/>
-    <w:p>
-      <w:r>
         <w:t>The modal should display both the name and picture of the closest match.</w:t>
       </w:r>
     </w:p>
@@ -348,7 +509,15 @@
     </w:p>
     <w:p>
       <w:r>
-        <w:t>Please submit both the deployed Heroku link to your homework AND the link to the Github Repository!</w:t>
+        <w:t xml:space="preserve">Please submit both the deployed Heroku link to your homework AND the link to the </w:t>
+      </w:r>
+      <w:proofErr w:type="spellStart"/>
+      <w:r>
+        <w:t>Github</w:t>
+      </w:r>
+      <w:proofErr w:type="spellEnd"/>
+      <w:r>
+        <w:t xml:space="preserve"> Repository!</w:t>
       </w:r>
     </w:p>
     <w:p>
@@ -810,6 +979,29 @@
     <w:semiHidden/>
     <w:unhideWhenUsed/>
   </w:style>
+  <w:style w:type="character" w:styleId="Hyperlink">
+    <w:name w:val="Hyperlink"/>
+    <w:basedOn w:val="DefaultParagraphFont"/>
+    <w:uiPriority w:val="99"/>
+    <w:unhideWhenUsed/>
+    <w:rsid w:val="00514C9A"/>
+    <w:rPr>
+      <w:color w:val="0563C1" w:themeColor="hyperlink"/>
+      <w:u w:val="single"/>
+    </w:rPr>
+  </w:style>
+  <w:style w:type="character" w:styleId="UnresolvedMention">
+    <w:name w:val="Unresolved Mention"/>
+    <w:basedOn w:val="DefaultParagraphFont"/>
+    <w:uiPriority w:val="99"/>
+    <w:semiHidden/>
+    <w:unhideWhenUsed/>
+    <w:rsid w:val="00514C9A"/>
+    <w:rPr>
+      <w:color w:val="605E5C"/>
+      <w:shd w:val="clear" w:color="auto" w:fill="E1DFDD"/>
+    </w:rPr>
+  </w:style>
 </w:styles>
 </file>
 

</xml_diff>